<commit_message>
Updated resume for fall 2018
</commit_message>
<xml_diff>
--- a/assets/resume/Resume.docx
+++ b/assets/resume/Resume.docx
@@ -4,6 +4,7 @@
   <w:body>
     <w:p>
       <w:pPr>
+        <w:spacing w:line="240" w:lineRule="auto"/>
         <w:jc w:val="center"/>
         <w:rPr>
           <w:rFonts w:ascii="Times New Roman" w:hAnsi="Times New Roman" w:cs="Times New Roman"/>
@@ -22,6 +23,7 @@
     </w:p>
     <w:p>
       <w:pPr>
+        <w:spacing w:line="240" w:lineRule="auto"/>
         <w:jc w:val="center"/>
         <w:rPr>
           <w:rFonts w:ascii="Times New Roman" w:hAnsi="Times New Roman" w:cs="Times New Roman"/>
@@ -58,8 +60,10 @@
     </w:p>
     <w:p>
       <w:pPr>
+        <w:spacing w:line="240" w:lineRule="auto"/>
         <w:jc w:val="center"/>
         <w:rPr>
+          <w:rStyle w:val="Hyperlink"/>
           <w:rFonts w:ascii="Times New Roman" w:hAnsi="Times New Roman" w:cs="Times New Roman"/>
           <w:sz w:val="24"/>
         </w:rPr>
@@ -84,6 +88,7 @@
     </w:p>
     <w:p>
       <w:pPr>
+        <w:spacing w:line="240" w:lineRule="auto"/>
         <w:jc w:val="center"/>
         <w:rPr>
           <w:rFonts w:ascii="Times New Roman" w:hAnsi="Times New Roman" w:cs="Times New Roman"/>
@@ -93,61 +98,19 @@
       <w:r>
         <w:rPr>
           <w:rFonts w:ascii="Times New Roman" w:hAnsi="Times New Roman" w:cs="Times New Roman"/>
-          <w:noProof/>
           <w:sz w:val="24"/>
         </w:rPr>
-        <mc:AlternateContent>
-          <mc:Choice Requires="wps">
-            <w:drawing>
-              <wp:inline distT="0" distB="0" distL="0" distR="0" wp14:anchorId="5F8FCFE2" wp14:editId="247A621C">
-                <wp:extent cx="5669280" cy="0"/>
-                <wp:effectExtent l="0" t="19050" r="26670" b="19050"/>
-                <wp:docPr id="1" name="Straight Connector 1"/>
-                <wp:cNvGraphicFramePr/>
-                <a:graphic xmlns:a="http://schemas.openxmlformats.org/drawingml/2006/main">
-                  <a:graphicData uri="http://schemas.microsoft.com/office/word/2010/wordprocessingShape">
-                    <wps:wsp>
-                      <wps:cNvCnPr/>
-                      <wps:spPr>
-                        <a:xfrm>
-                          <a:off x="0" y="0"/>
-                          <a:ext cx="5669280" cy="0"/>
-                        </a:xfrm>
-                        <a:prstGeom prst="line">
-                          <a:avLst/>
-                        </a:prstGeom>
-                        <a:ln w="28575"/>
-                      </wps:spPr>
-                      <wps:style>
-                        <a:lnRef idx="1">
-                          <a:schemeClr val="dk1"/>
-                        </a:lnRef>
-                        <a:fillRef idx="0">
-                          <a:schemeClr val="dk1"/>
-                        </a:fillRef>
-                        <a:effectRef idx="0">
-                          <a:schemeClr val="dk1"/>
-                        </a:effectRef>
-                        <a:fontRef idx="minor">
-                          <a:schemeClr val="tx1"/>
-                        </a:fontRef>
-                      </wps:style>
-                      <wps:bodyPr/>
-                    </wps:wsp>
-                  </a:graphicData>
-                </a:graphic>
-              </wp:inline>
-            </w:drawing>
-          </mc:Choice>
-          <mc:Fallback>
-            <w:pict>
-              <v:line w14:anchorId="74B87518" id="Straight Connector 1" o:spid="_x0000_s1026" style="visibility:visible;mso-wrap-style:square;mso-left-percent:-10001;mso-top-percent:-10001;mso-position-horizontal:absolute;mso-position-horizontal-relative:char;mso-position-vertical:absolute;mso-position-vertical-relative:line;mso-left-percent:-10001;mso-top-percent:-10001" from="0,0" to="446.4pt,0" o:gfxdata="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" strokecolor="black [3200]" strokeweight="2.25pt">
-                <v:stroke joinstyle="miter"/>
-                <w10:anchorlock/>
-              </v:line>
-            </w:pict>
-          </mc:Fallback>
-        </mc:AlternateContent>
+        <w:t>GPA</w:t>
+      </w:r>
+      <w:r>
+        <w:t xml:space="preserve">: </w:t>
+      </w:r>
+      <w:r>
+        <w:rPr>
+          <w:rFonts w:ascii="Times New Roman" w:hAnsi="Times New Roman" w:cs="Times New Roman"/>
+          <w:sz w:val="24"/>
+        </w:rPr>
+        <w:t>2.48</w:t>
       </w:r>
     </w:p>
     <w:tbl>
@@ -171,7 +134,22 @@
           <w:tcPr>
             <w:cnfStyle w:val="001000000000" w:firstRow="0" w:lastRow="0" w:firstColumn="1" w:lastColumn="0" w:oddVBand="0" w:evenVBand="0" w:oddHBand="0" w:evenHBand="0" w:firstRowFirstColumn="0" w:firstRowLastColumn="0" w:lastRowFirstColumn="0" w:lastRowLastColumn="0"/>
             <w:tcW w:w="1792" w:type="dxa"/>
+            <w:tcBorders>
+              <w:top w:val="single" w:sz="4" w:space="0" w:color="auto"/>
+            </w:tcBorders>
           </w:tcPr>
+          <w:p>
+            <w:pPr>
+              <w:jc w:val="right"/>
+              <w:rPr>
+                <w:rFonts w:ascii="Times New Roman" w:hAnsi="Times New Roman" w:cs="Times New Roman"/>
+                <w:b w:val="0"/>
+                <w:bCs w:val="0"/>
+                <w:caps w:val="0"/>
+                <w:sz w:val="24"/>
+              </w:rPr>
+            </w:pPr>
+          </w:p>
           <w:p>
             <w:pPr>
               <w:jc w:val="right"/>
@@ -193,6 +171,9 @@
           <w:tcPr>
             <w:tcW w:w="7582" w:type="dxa"/>
             <w:gridSpan w:val="2"/>
+            <w:tcBorders>
+              <w:top w:val="single" w:sz="4" w:space="0" w:color="auto"/>
+            </w:tcBorders>
           </w:tcPr>
           <w:p>
             <w:pPr>
@@ -202,12 +183,36 @@
                 <w:sz w:val="24"/>
               </w:rPr>
             </w:pPr>
-            <w:r>
-              <w:rPr>
-                <w:rFonts w:ascii="Times New Roman" w:hAnsi="Times New Roman" w:cs="Times New Roman"/>
-                <w:sz w:val="24"/>
-              </w:rPr>
-              <w:t xml:space="preserve">Aerospace Engineering Student minoring in Electrical Engineering </w:t>
+          </w:p>
+          <w:p>
+            <w:pPr>
+              <w:cnfStyle w:val="000000000000" w:firstRow="0" w:lastRow="0" w:firstColumn="0" w:lastColumn="0" w:oddVBand="0" w:evenVBand="0" w:oddHBand="0" w:evenHBand="0" w:firstRowFirstColumn="0" w:firstRowLastColumn="0" w:lastRowFirstColumn="0" w:lastRowLastColumn="0"/>
+              <w:rPr>
+                <w:rFonts w:ascii="Times New Roman" w:hAnsi="Times New Roman" w:cs="Times New Roman"/>
+                <w:sz w:val="24"/>
+              </w:rPr>
+            </w:pPr>
+            <w:r>
+              <w:rPr>
+                <w:rFonts w:ascii="Times New Roman" w:hAnsi="Times New Roman" w:cs="Times New Roman"/>
+                <w:sz w:val="24"/>
+              </w:rPr>
+              <w:t xml:space="preserve">Aerospace Engineering </w:t>
+            </w:r>
+            <w:r>
+              <w:rPr>
+                <w:rFonts w:ascii="Times New Roman" w:hAnsi="Times New Roman" w:cs="Times New Roman"/>
+                <w:noProof/>
+                <w:sz w:val="24"/>
+              </w:rPr>
+              <w:t>Student</w:t>
+            </w:r>
+            <w:r>
+              <w:rPr>
+                <w:rFonts w:ascii="Times New Roman" w:hAnsi="Times New Roman" w:cs="Times New Roman"/>
+                <w:sz w:val="24"/>
+              </w:rPr>
+              <w:t xml:space="preserve"> minoring in Electrical Engineering </w:t>
             </w:r>
             <w:r>
               <w:rPr>
@@ -310,6 +315,9 @@
           </w:p>
           <w:p>
             <w:pPr>
+              <w:tabs>
+                <w:tab w:val="left" w:pos="5475"/>
+              </w:tabs>
               <w:cnfStyle w:val="000000000000" w:firstRow="0" w:lastRow="0" w:firstColumn="0" w:lastColumn="0" w:oddVBand="0" w:evenVBand="0" w:oddHBand="0" w:evenHBand="0" w:firstRowFirstColumn="0" w:firstRowLastColumn="0" w:lastRowFirstColumn="0" w:lastRowLastColumn="0"/>
               <w:rPr>
                 <w:rFonts w:ascii="Times New Roman" w:hAnsi="Times New Roman" w:cs="Times New Roman"/>
@@ -323,6 +331,13 @@
               </w:rPr>
               <w:t>Area of concentration: Astronautics.</w:t>
             </w:r>
+            <w:r>
+              <w:rPr>
+                <w:rFonts w:ascii="Times New Roman" w:hAnsi="Times New Roman" w:cs="Times New Roman"/>
+                <w:sz w:val="24"/>
+              </w:rPr>
+              <w:tab/>
+            </w:r>
           </w:p>
           <w:p>
             <w:pPr>
@@ -410,15 +425,6 @@
               </w:rPr>
               <w:t>, and some Electronic Engineering classes before transferring to Embry-Riddle.</w:t>
             </w:r>
-          </w:p>
-          <w:p>
-            <w:pPr>
-              <w:cnfStyle w:val="000000000000" w:firstRow="0" w:lastRow="0" w:firstColumn="0" w:lastColumn="0" w:oddVBand="0" w:evenVBand="0" w:oddHBand="0" w:evenHBand="0" w:firstRowFirstColumn="0" w:firstRowLastColumn="0" w:lastRowFirstColumn="0" w:lastRowLastColumn="0"/>
-              <w:rPr>
-                <w:rFonts w:ascii="Times New Roman" w:hAnsi="Times New Roman" w:cs="Times New Roman"/>
-                <w:sz w:val="24"/>
-              </w:rPr>
-            </w:pPr>
           </w:p>
         </w:tc>
       </w:tr>
@@ -485,14 +491,14 @@
                 <w:rFonts w:ascii="Times New Roman" w:hAnsi="Times New Roman" w:cs="Times New Roman"/>
                 <w:sz w:val="24"/>
               </w:rPr>
-              <w:t>2012 – 201</w:t>
-            </w:r>
-            <w:r>
-              <w:rPr>
-                <w:rFonts w:ascii="Times New Roman" w:hAnsi="Times New Roman" w:cs="Times New Roman"/>
-                <w:sz w:val="24"/>
-              </w:rPr>
-              <w:t>8</w:t>
+              <w:t xml:space="preserve">2012 – </w:t>
+            </w:r>
+            <w:r>
+              <w:rPr>
+                <w:rFonts w:ascii="Times New Roman" w:hAnsi="Times New Roman" w:cs="Times New Roman"/>
+                <w:sz w:val="24"/>
+              </w:rPr>
+              <w:t>2018</w:t>
             </w:r>
           </w:p>
           <w:p>
@@ -510,21 +516,12 @@
               </w:rPr>
               <w:t>Managed a team of kitchen and serving staff. Ensured product quality according to customer specifications.</w:t>
             </w:r>
-          </w:p>
-          <w:p>
-            <w:pPr>
-              <w:cnfStyle w:val="000000000000" w:firstRow="0" w:lastRow="0" w:firstColumn="0" w:lastColumn="0" w:oddVBand="0" w:evenVBand="0" w:oddHBand="0" w:evenHBand="0" w:firstRowFirstColumn="0" w:firstRowLastColumn="0" w:lastRowFirstColumn="0" w:lastRowLastColumn="0"/>
-              <w:rPr>
-                <w:rFonts w:ascii="Times New Roman" w:hAnsi="Times New Roman" w:cs="Times New Roman"/>
-                <w:sz w:val="24"/>
-              </w:rPr>
-            </w:pPr>
           </w:p>
         </w:tc>
       </w:tr>
       <w:tr>
         <w:trPr>
-          <w:trHeight w:val="266"/>
+          <w:trHeight w:val="648"/>
           <w:jc w:val="center"/>
         </w:trPr>
         <w:tc>
@@ -556,6 +553,7 @@
           </w:tcPr>
           <w:p>
             <w:pPr>
+              <w:spacing w:line="216" w:lineRule="auto"/>
               <w:cnfStyle w:val="000000000000" w:firstRow="0" w:lastRow="0" w:firstColumn="0" w:lastColumn="0" w:oddVBand="0" w:evenVBand="0" w:oddHBand="0" w:evenHBand="0" w:firstRowFirstColumn="0" w:firstRowLastColumn="0" w:lastRowFirstColumn="0" w:lastRowLastColumn="0"/>
               <w:rPr>
                 <w:rFonts w:ascii="Times New Roman" w:hAnsi="Times New Roman" w:cs="Times New Roman"/>
@@ -574,6 +572,7 @@
           </w:p>
           <w:p>
             <w:pPr>
+              <w:spacing w:line="216" w:lineRule="auto"/>
               <w:cnfStyle w:val="000000000000" w:firstRow="0" w:lastRow="0" w:firstColumn="0" w:lastColumn="0" w:oddVBand="0" w:evenVBand="0" w:oddHBand="0" w:evenHBand="0" w:firstRowFirstColumn="0" w:firstRowLastColumn="0" w:lastRowFirstColumn="0" w:lastRowLastColumn="0"/>
               <w:rPr>
                 <w:rFonts w:ascii="Times New Roman" w:hAnsi="Times New Roman" w:cs="Times New Roman"/>
@@ -589,6 +588,7 @@
           </w:tcPr>
           <w:p>
             <w:pPr>
+              <w:spacing w:line="216" w:lineRule="auto"/>
               <w:cnfStyle w:val="000000000000" w:firstRow="0" w:lastRow="0" w:firstColumn="0" w:lastColumn="0" w:oddVBand="0" w:evenVBand="0" w:oddHBand="0" w:evenHBand="0" w:firstRowFirstColumn="0" w:firstRowLastColumn="0" w:lastRowFirstColumn="0" w:lastRowLastColumn="0"/>
               <w:rPr>
                 <w:rFonts w:ascii="Times New Roman" w:hAnsi="Times New Roman" w:cs="Times New Roman"/>
@@ -619,6 +619,7 @@
           </w:p>
           <w:p>
             <w:pPr>
+              <w:spacing w:line="216" w:lineRule="auto"/>
               <w:cnfStyle w:val="000000000000" w:firstRow="0" w:lastRow="0" w:firstColumn="0" w:lastColumn="0" w:oddVBand="0" w:evenVBand="0" w:oddHBand="0" w:evenHBand="0" w:firstRowFirstColumn="0" w:firstRowLastColumn="0" w:lastRowFirstColumn="0" w:lastRowLastColumn="0"/>
               <w:rPr>
                 <w:rFonts w:ascii="Times New Roman" w:hAnsi="Times New Roman" w:cs="Times New Roman"/>
@@ -653,21 +654,12 @@
               </w:rPr>
               <w:t xml:space="preserve"> </w:t>
             </w:r>
-          </w:p>
-          <w:p>
-            <w:pPr>
-              <w:cnfStyle w:val="000000000000" w:firstRow="0" w:lastRow="0" w:firstColumn="0" w:lastColumn="0" w:oddVBand="0" w:evenVBand="0" w:oddHBand="0" w:evenHBand="0" w:firstRowFirstColumn="0" w:firstRowLastColumn="0" w:lastRowFirstColumn="0" w:lastRowLastColumn="0"/>
-              <w:rPr>
-                <w:rFonts w:ascii="Times New Roman" w:hAnsi="Times New Roman" w:cs="Times New Roman"/>
-                <w:sz w:val="24"/>
-              </w:rPr>
-            </w:pPr>
           </w:p>
         </w:tc>
       </w:tr>
       <w:tr>
         <w:trPr>
-          <w:trHeight w:val="266"/>
+          <w:trHeight w:val="612"/>
           <w:jc w:val="center"/>
         </w:trPr>
         <w:tc>
@@ -695,6 +687,7 @@
               <w:tabs>
                 <w:tab w:val="left" w:pos="2640"/>
               </w:tabs>
+              <w:spacing w:line="216" w:lineRule="auto"/>
               <w:cnfStyle w:val="000000000000" w:firstRow="0" w:lastRow="0" w:firstColumn="0" w:lastColumn="0" w:oddVBand="0" w:evenVBand="0" w:oddHBand="0" w:evenHBand="0" w:firstRowFirstColumn="0" w:firstRowLastColumn="0" w:lastRowFirstColumn="0" w:lastRowLastColumn="0"/>
               <w:rPr>
                 <w:rFonts w:ascii="Times New Roman" w:hAnsi="Times New Roman" w:cs="Times New Roman"/>
@@ -718,16 +711,6 @@
               </w:rPr>
               <w:tab/>
             </w:r>
-          </w:p>
-          <w:p>
-            <w:pPr>
-              <w:cnfStyle w:val="000000000000" w:firstRow="0" w:lastRow="0" w:firstColumn="0" w:lastColumn="0" w:oddVBand="0" w:evenVBand="0" w:oddHBand="0" w:evenHBand="0" w:firstRowFirstColumn="0" w:firstRowLastColumn="0" w:lastRowFirstColumn="0" w:lastRowLastColumn="0"/>
-              <w:rPr>
-                <w:rFonts w:ascii="Times New Roman" w:hAnsi="Times New Roman" w:cs="Times New Roman"/>
-                <w:i/>
-                <w:sz w:val="24"/>
-              </w:rPr>
-            </w:pPr>
           </w:p>
         </w:tc>
         <w:tc>
@@ -736,6 +719,7 @@
           </w:tcPr>
           <w:p>
             <w:pPr>
+              <w:spacing w:line="216" w:lineRule="auto"/>
               <w:cnfStyle w:val="000000000000" w:firstRow="0" w:lastRow="0" w:firstColumn="0" w:lastColumn="0" w:oddVBand="0" w:evenVBand="0" w:oddHBand="0" w:evenHBand="0" w:firstRowFirstColumn="0" w:firstRowLastColumn="0" w:lastRowFirstColumn="0" w:lastRowLastColumn="0"/>
               <w:rPr>
                 <w:rFonts w:ascii="Times New Roman" w:hAnsi="Times New Roman" w:cs="Times New Roman"/>
@@ -768,7 +752,7 @@
       </w:tr>
       <w:tr>
         <w:trPr>
-          <w:trHeight w:val="266"/>
+          <w:trHeight w:val="675"/>
           <w:jc w:val="center"/>
         </w:trPr>
         <w:tc>
@@ -793,6 +777,7 @@
           </w:tcPr>
           <w:p>
             <w:pPr>
+              <w:spacing w:line="216" w:lineRule="auto"/>
               <w:cnfStyle w:val="000000000000" w:firstRow="0" w:lastRow="0" w:firstColumn="0" w:lastColumn="0" w:oddVBand="0" w:evenVBand="0" w:oddHBand="0" w:evenHBand="0" w:firstRowFirstColumn="0" w:firstRowLastColumn="0" w:lastRowFirstColumn="0" w:lastRowLastColumn="0"/>
               <w:rPr>
                 <w:rFonts w:ascii="Times New Roman" w:hAnsi="Times New Roman" w:cs="Times New Roman"/>
@@ -816,6 +801,7 @@
           </w:tcPr>
           <w:p>
             <w:pPr>
+              <w:spacing w:line="216" w:lineRule="auto"/>
               <w:cnfStyle w:val="000000000000" w:firstRow="0" w:lastRow="0" w:firstColumn="0" w:lastColumn="0" w:oddVBand="0" w:evenVBand="0" w:oddHBand="0" w:evenHBand="0" w:firstRowFirstColumn="0" w:firstRowLastColumn="0" w:lastRowFirstColumn="0" w:lastRowLastColumn="0"/>
               <w:rPr>
                 <w:rFonts w:ascii="Times New Roman" w:hAnsi="Times New Roman" w:cs="Times New Roman"/>
@@ -878,15 +864,6 @@
               </w:rPr>
               <w:t>, 3D Printing</w:t>
             </w:r>
-          </w:p>
-          <w:p>
-            <w:pPr>
-              <w:cnfStyle w:val="000000000000" w:firstRow="0" w:lastRow="0" w:firstColumn="0" w:lastColumn="0" w:oddVBand="0" w:evenVBand="0" w:oddHBand="0" w:evenHBand="0" w:firstRowFirstColumn="0" w:firstRowLastColumn="0" w:lastRowFirstColumn="0" w:lastRowLastColumn="0"/>
-              <w:rPr>
-                <w:rFonts w:ascii="Times New Roman" w:hAnsi="Times New Roman" w:cs="Times New Roman"/>
-                <w:sz w:val="24"/>
-              </w:rPr>
-            </w:pPr>
           </w:p>
         </w:tc>
       </w:tr>
@@ -913,14 +890,14 @@
                 <w:rFonts w:ascii="Times New Roman" w:hAnsi="Times New Roman" w:cs="Times New Roman"/>
                 <w:sz w:val="24"/>
               </w:rPr>
-              <w:t>Awards</w:t>
-            </w:r>
-            <w:r>
-              <w:rPr>
-                <w:rFonts w:ascii="Times New Roman" w:hAnsi="Times New Roman" w:cs="Times New Roman"/>
-                <w:sz w:val="24"/>
-              </w:rPr>
-              <w:t xml:space="preserve"> and projects</w:t>
+              <w:t>P</w:t>
+            </w:r>
+            <w:r>
+              <w:rPr>
+                <w:rFonts w:ascii="Times New Roman" w:hAnsi="Times New Roman" w:cs="Times New Roman"/>
+                <w:sz w:val="24"/>
+              </w:rPr>
+              <w:t>rojects</w:t>
             </w:r>
           </w:p>
         </w:tc>
@@ -974,7 +951,7 @@
                 <w:rFonts w:ascii="Times New Roman" w:hAnsi="Times New Roman" w:cs="Times New Roman"/>
                 <w:sz w:val="24"/>
               </w:rPr>
-              <w:t xml:space="preserve"> 3D Printer to prototype and iterate my own functional designs</w:t>
+              <w:t xml:space="preserve"> 3D Printer to prototype and iterate functional designs</w:t>
             </w:r>
             <w:r>
               <w:rPr>
@@ -988,35 +965,140 @@
                 <w:rFonts w:ascii="Times New Roman" w:hAnsi="Times New Roman" w:cs="Times New Roman"/>
                 <w:sz w:val="24"/>
               </w:rPr>
-              <w:t xml:space="preserve">Fusion 360 is my tool of choice for quick </w:t>
-            </w:r>
-            <w:r>
-              <w:rPr>
-                <w:rFonts w:ascii="Times New Roman" w:hAnsi="Times New Roman" w:cs="Times New Roman"/>
-                <w:sz w:val="24"/>
-              </w:rPr>
-              <w:t>designs,</w:t>
-            </w:r>
-            <w:r>
-              <w:rPr>
-                <w:rFonts w:ascii="Times New Roman" w:hAnsi="Times New Roman" w:cs="Times New Roman"/>
-                <w:sz w:val="24"/>
-              </w:rPr>
-              <w:t xml:space="preserve"> but I am also very proficient with other software.</w:t>
-            </w:r>
-            <w:r>
-              <w:rPr>
-                <w:rFonts w:ascii="Times New Roman" w:hAnsi="Times New Roman" w:cs="Times New Roman"/>
-                <w:sz w:val="24"/>
-              </w:rPr>
-              <w:t xml:space="preserve"> This has quickly become my favorite hobby</w:t>
-            </w:r>
-            <w:r>
-              <w:rPr>
-                <w:rFonts w:ascii="Times New Roman" w:hAnsi="Times New Roman" w:cs="Times New Roman"/>
-                <w:sz w:val="24"/>
-              </w:rPr>
-              <w:t>, whether its building a new idea from scratch or iterating an existing design.</w:t>
+              <w:t>Fusion 360 is my tool of choice for quick</w:t>
+            </w:r>
+            <w:r>
+              <w:rPr>
+                <w:rFonts w:ascii="Times New Roman" w:hAnsi="Times New Roman" w:cs="Times New Roman"/>
+                <w:sz w:val="24"/>
+              </w:rPr>
+              <w:t>ly</w:t>
+            </w:r>
+            <w:r>
+              <w:rPr>
+                <w:rFonts w:ascii="Times New Roman" w:hAnsi="Times New Roman" w:cs="Times New Roman"/>
+                <w:sz w:val="24"/>
+              </w:rPr>
+              <w:t xml:space="preserve"> </w:t>
+            </w:r>
+            <w:r>
+              <w:rPr>
+                <w:rFonts w:ascii="Times New Roman" w:hAnsi="Times New Roman" w:cs="Times New Roman"/>
+                <w:noProof/>
+                <w:sz w:val="24"/>
+              </w:rPr>
+              <w:t>making models</w:t>
+            </w:r>
+            <w:r>
+              <w:rPr>
+                <w:rFonts w:ascii="Times New Roman" w:hAnsi="Times New Roman" w:cs="Times New Roman"/>
+                <w:sz w:val="24"/>
+              </w:rPr>
+              <w:t>,</w:t>
+            </w:r>
+            <w:r>
+              <w:rPr>
+                <w:rFonts w:ascii="Times New Roman" w:hAnsi="Times New Roman" w:cs="Times New Roman"/>
+                <w:sz w:val="24"/>
+              </w:rPr>
+              <w:t xml:space="preserve"> but I am also very proficient </w:t>
+            </w:r>
+            <w:r>
+              <w:rPr>
+                <w:rFonts w:ascii="Times New Roman" w:hAnsi="Times New Roman" w:cs="Times New Roman"/>
+                <w:sz w:val="24"/>
+              </w:rPr>
+              <w:t>with all the CAD software</w:t>
+            </w:r>
+            <w:r>
+              <w:rPr>
+                <w:rFonts w:ascii="Times New Roman" w:hAnsi="Times New Roman" w:cs="Times New Roman"/>
+                <w:sz w:val="24"/>
+              </w:rPr>
+              <w:t xml:space="preserve"> listed</w:t>
+            </w:r>
+            <w:r>
+              <w:rPr>
+                <w:rFonts w:ascii="Times New Roman" w:hAnsi="Times New Roman" w:cs="Times New Roman"/>
+                <w:sz w:val="24"/>
+              </w:rPr>
+              <w:t xml:space="preserve"> above</w:t>
+            </w:r>
+            <w:r>
+              <w:rPr>
+                <w:rFonts w:ascii="Times New Roman" w:hAnsi="Times New Roman" w:cs="Times New Roman"/>
+                <w:sz w:val="24"/>
+              </w:rPr>
+              <w:t>.</w:t>
+            </w:r>
+            <w:r>
+              <w:rPr>
+                <w:rFonts w:ascii="Times New Roman" w:hAnsi="Times New Roman" w:cs="Times New Roman"/>
+                <w:sz w:val="24"/>
+              </w:rPr>
+              <w:t xml:space="preserve"> </w:t>
+            </w:r>
+            <w:r>
+              <w:rPr>
+                <w:rFonts w:ascii="Times New Roman" w:hAnsi="Times New Roman" w:cs="Times New Roman"/>
+                <w:noProof/>
+                <w:sz w:val="24"/>
+              </w:rPr>
+              <w:t>3D modeling</w:t>
+            </w:r>
+            <w:r>
+              <w:rPr>
+                <w:rFonts w:ascii="Times New Roman" w:hAnsi="Times New Roman" w:cs="Times New Roman"/>
+                <w:sz w:val="24"/>
+              </w:rPr>
+              <w:t xml:space="preserve"> has quickly become my favorite hobby</w:t>
+            </w:r>
+            <w:r>
+              <w:rPr>
+                <w:rFonts w:ascii="Times New Roman" w:hAnsi="Times New Roman" w:cs="Times New Roman"/>
+                <w:sz w:val="24"/>
+              </w:rPr>
+              <w:t xml:space="preserve">, whether </w:t>
+            </w:r>
+            <w:r>
+              <w:rPr>
+                <w:rFonts w:ascii="Times New Roman" w:hAnsi="Times New Roman" w:cs="Times New Roman"/>
+                <w:noProof/>
+                <w:sz w:val="24"/>
+              </w:rPr>
+              <w:t>it</w:t>
+            </w:r>
+            <w:r>
+              <w:rPr>
+                <w:rFonts w:ascii="Times New Roman" w:hAnsi="Times New Roman" w:cs="Times New Roman"/>
+                <w:noProof/>
+                <w:sz w:val="24"/>
+              </w:rPr>
+              <w:t>'</w:t>
+            </w:r>
+            <w:r>
+              <w:rPr>
+                <w:rFonts w:ascii="Times New Roman" w:hAnsi="Times New Roman" w:cs="Times New Roman"/>
+                <w:noProof/>
+                <w:sz w:val="24"/>
+              </w:rPr>
+              <w:t>s</w:t>
+            </w:r>
+            <w:r>
+              <w:rPr>
+                <w:rFonts w:ascii="Times New Roman" w:hAnsi="Times New Roman" w:cs="Times New Roman"/>
+                <w:sz w:val="24"/>
+              </w:rPr>
+              <w:t xml:space="preserve"> </w:t>
+            </w:r>
+            <w:bookmarkStart w:id="0" w:name="_GoBack"/>
+            <w:bookmarkEnd w:id="0"/>
+            <w:r>
+              <w:rPr>
+                <w:rFonts w:ascii="Times New Roman" w:hAnsi="Times New Roman" w:cs="Times New Roman"/>
+                <w:sz w:val="24"/>
+              </w:rPr>
+              <w:t>building a new idea from scratch or iterating an existing design.</w:t>
             </w:r>
           </w:p>
           <w:p>
@@ -1070,31 +1152,19 @@
                 <w:b/>
                 <w:sz w:val="24"/>
               </w:rPr>
-              <w:t>Running a 25TB FreeNAS server in my bedroom</w:t>
+              <w:t>Personal Blog</w:t>
             </w:r>
           </w:p>
           <w:p>
             <w:pPr>
               <w:cnfStyle w:val="000000000000" w:firstRow="0" w:lastRow="0" w:firstColumn="0" w:lastColumn="0" w:oddVBand="0" w:evenVBand="0" w:oddHBand="0" w:evenHBand="0" w:firstRowFirstColumn="0" w:firstRowLastColumn="0" w:lastRowFirstColumn="0" w:lastRowLastColumn="0"/>
-              <w:rPr>
-                <w:rFonts w:ascii="Times New Roman" w:hAnsi="Times New Roman" w:cs="Times New Roman"/>
-                <w:b/>
-                <w:sz w:val="24"/>
-              </w:rPr>
-            </w:pPr>
-            <w:r>
-              <w:rPr>
-                <w:rFonts w:ascii="Times New Roman" w:hAnsi="Times New Roman" w:cs="Times New Roman"/>
-                <w:sz w:val="24"/>
-              </w:rPr>
-              <w:t xml:space="preserve">One of my </w:t>
-            </w:r>
-            <w:r>
-              <w:rPr>
-                <w:rFonts w:ascii="Times New Roman" w:hAnsi="Times New Roman" w:cs="Times New Roman"/>
-                <w:sz w:val="24"/>
-              </w:rPr>
-              <w:t>hobbies</w:t>
+            </w:pPr>
+            <w:r>
+              <w:rPr>
+                <w:rFonts w:ascii="Times New Roman" w:hAnsi="Times New Roman" w:cs="Times New Roman"/>
+                <w:sz w:val="24"/>
+              </w:rPr>
+              <w:t>I manage a personal</w:t>
             </w:r>
             <w:r>
               <w:rPr>
@@ -1108,14 +1178,24 @@
                 <w:rFonts w:ascii="Times New Roman" w:hAnsi="Times New Roman" w:cs="Times New Roman"/>
                 <w:sz w:val="24"/>
               </w:rPr>
-              <w:t>is</w:t>
-            </w:r>
-            <w:r>
-              <w:rPr>
-                <w:rFonts w:ascii="Times New Roman" w:hAnsi="Times New Roman" w:cs="Times New Roman"/>
-                <w:sz w:val="24"/>
-              </w:rPr>
-              <w:t xml:space="preserve"> to hoard and archive data.</w:t>
+              <w:t xml:space="preserve">blog at </w:t>
+            </w:r>
+            <w:hyperlink r:id="rId10" w:history="1">
+              <w:r>
+                <w:rPr>
+                  <w:rStyle w:val="Hyperlink"/>
+                  <w:rFonts w:ascii="Times New Roman" w:hAnsi="Times New Roman" w:cs="Times New Roman"/>
+                  <w:sz w:val="24"/>
+                </w:rPr>
+                <w:t>https://blog.ansonbiggs.com</w:t>
+              </w:r>
+            </w:hyperlink>
+            <w:r>
+              <w:rPr>
+                <w:rFonts w:ascii="Times New Roman" w:hAnsi="Times New Roman" w:cs="Times New Roman"/>
+                <w:sz w:val="24"/>
+              </w:rPr>
+              <w:t xml:space="preserve"> where I give</w:t>
             </w:r>
             <w:r>
               <w:rPr>
@@ -1129,21 +1209,223 @@
                 <w:rFonts w:ascii="Times New Roman" w:hAnsi="Times New Roman" w:cs="Times New Roman"/>
                 <w:sz w:val="24"/>
               </w:rPr>
-              <w:t xml:space="preserve">I have pretty much every file </w:t>
-            </w:r>
-            <w:r>
-              <w:rPr>
-                <w:rFonts w:ascii="Times New Roman" w:hAnsi="Times New Roman" w:cs="Times New Roman"/>
-                <w:sz w:val="24"/>
-              </w:rPr>
-              <w:t>I have</w:t>
-            </w:r>
-            <w:r>
-              <w:rPr>
-                <w:rFonts w:ascii="Times New Roman" w:hAnsi="Times New Roman" w:cs="Times New Roman"/>
-                <w:sz w:val="24"/>
-              </w:rPr>
-              <w:t xml:space="preserve"> used for the past few years saved and organized. I also keep archives of websites like Wikipedia and many other open source projects.</w:t>
+              <w:t xml:space="preserve">detailed writeups on </w:t>
+            </w:r>
+            <w:r>
+              <w:rPr>
+                <w:rFonts w:ascii="Times New Roman" w:hAnsi="Times New Roman" w:cs="Times New Roman"/>
+                <w:sz w:val="24"/>
+              </w:rPr>
+              <w:t>any of</w:t>
+            </w:r>
+            <w:r>
+              <w:rPr>
+                <w:rFonts w:ascii="Times New Roman" w:hAnsi="Times New Roman" w:cs="Times New Roman"/>
+                <w:sz w:val="24"/>
+              </w:rPr>
+              <w:t xml:space="preserve"> </w:t>
+            </w:r>
+            <w:r>
+              <w:rPr>
+                <w:rFonts w:ascii="Times New Roman" w:hAnsi="Times New Roman" w:cs="Times New Roman"/>
+                <w:noProof/>
+                <w:sz w:val="24"/>
+              </w:rPr>
+              <w:t>my projects</w:t>
+            </w:r>
+            <w:r>
+              <w:rPr>
+                <w:rFonts w:ascii="Times New Roman" w:hAnsi="Times New Roman" w:cs="Times New Roman"/>
+                <w:sz w:val="24"/>
+              </w:rPr>
+              <w:t xml:space="preserve"> that I think are worth sharing. </w:t>
+            </w:r>
+            <w:r>
+              <w:rPr>
+                <w:rFonts w:ascii="Times New Roman" w:hAnsi="Times New Roman" w:cs="Times New Roman"/>
+                <w:noProof/>
+                <w:sz w:val="24"/>
+              </w:rPr>
+              <w:t>Writing</w:t>
+            </w:r>
+            <w:r>
+              <w:rPr>
+                <w:rFonts w:ascii="Times New Roman" w:hAnsi="Times New Roman" w:cs="Times New Roman"/>
+                <w:sz w:val="24"/>
+              </w:rPr>
+              <w:t xml:space="preserve"> has been a great tool to force myself to learn because I</w:t>
+            </w:r>
+            <w:r>
+              <w:rPr>
+                <w:rFonts w:ascii="Times New Roman" w:hAnsi="Times New Roman" w:cs="Times New Roman"/>
+                <w:sz w:val="24"/>
+              </w:rPr>
+              <w:t xml:space="preserve"> do my best to make sure I </w:t>
+            </w:r>
+            <w:r>
+              <w:rPr>
+                <w:rFonts w:ascii="Times New Roman" w:hAnsi="Times New Roman" w:cs="Times New Roman"/>
+                <w:noProof/>
+                <w:sz w:val="24"/>
+              </w:rPr>
+              <w:t>understand</w:t>
+            </w:r>
+            <w:r>
+              <w:rPr>
+                <w:rFonts w:ascii="Times New Roman" w:hAnsi="Times New Roman" w:cs="Times New Roman"/>
+                <w:sz w:val="24"/>
+              </w:rPr>
+              <w:t xml:space="preserve"> any topics I write </w:t>
+            </w:r>
+            <w:r>
+              <w:rPr>
+                <w:rFonts w:ascii="Times New Roman" w:hAnsi="Times New Roman" w:cs="Times New Roman"/>
+                <w:noProof/>
+                <w:sz w:val="24"/>
+              </w:rPr>
+              <w:t>about</w:t>
+            </w:r>
+            <w:r>
+              <w:rPr>
+                <w:rFonts w:ascii="Times New Roman" w:hAnsi="Times New Roman" w:cs="Times New Roman"/>
+                <w:noProof/>
+                <w:sz w:val="24"/>
+              </w:rPr>
+              <w:t xml:space="preserve"> so that myself and others can use them as references</w:t>
+            </w:r>
+            <w:r>
+              <w:rPr>
+                <w:rFonts w:ascii="Times New Roman" w:hAnsi="Times New Roman" w:cs="Times New Roman"/>
+                <w:sz w:val="24"/>
+              </w:rPr>
+              <w:t xml:space="preserve">. </w:t>
+            </w:r>
+            <w:r>
+              <w:rPr>
+                <w:rFonts w:ascii="Times New Roman" w:hAnsi="Times New Roman" w:cs="Times New Roman"/>
+                <w:noProof/>
+                <w:sz w:val="24"/>
+              </w:rPr>
+              <w:t>T</w:t>
+            </w:r>
+            <w:r>
+              <w:rPr>
+                <w:rFonts w:ascii="Times New Roman" w:hAnsi="Times New Roman" w:cs="Times New Roman"/>
+                <w:noProof/>
+                <w:sz w:val="24"/>
+              </w:rPr>
+              <w:t>he blog</w:t>
+            </w:r>
+            <w:r>
+              <w:rPr>
+                <w:rFonts w:ascii="Times New Roman" w:hAnsi="Times New Roman" w:cs="Times New Roman"/>
+                <w:sz w:val="24"/>
+              </w:rPr>
+              <w:t xml:space="preserve"> 100% a personal </w:t>
+            </w:r>
+            <w:r>
+              <w:rPr>
+                <w:rFonts w:ascii="Times New Roman" w:hAnsi="Times New Roman" w:cs="Times New Roman"/>
+                <w:sz w:val="24"/>
+              </w:rPr>
+              <w:t>blog</w:t>
+            </w:r>
+            <w:r>
+              <w:rPr>
+                <w:rFonts w:ascii="Times New Roman" w:hAnsi="Times New Roman" w:cs="Times New Roman"/>
+                <w:sz w:val="24"/>
+              </w:rPr>
+              <w:t>,</w:t>
+            </w:r>
+            <w:r>
+              <w:rPr>
+                <w:rFonts w:ascii="Times New Roman" w:hAnsi="Times New Roman" w:cs="Times New Roman"/>
+                <w:sz w:val="24"/>
+              </w:rPr>
+              <w:t xml:space="preserve"> </w:t>
+            </w:r>
+            <w:r>
+              <w:rPr>
+                <w:rFonts w:ascii="Times New Roman" w:hAnsi="Times New Roman" w:cs="Times New Roman"/>
+                <w:noProof/>
+                <w:sz w:val="24"/>
+              </w:rPr>
+              <w:t>it</w:t>
+            </w:r>
+            <w:r>
+              <w:rPr>
+                <w:rFonts w:ascii="Times New Roman" w:hAnsi="Times New Roman" w:cs="Times New Roman"/>
+                <w:noProof/>
+                <w:sz w:val="24"/>
+              </w:rPr>
+              <w:t>'</w:t>
+            </w:r>
+            <w:r>
+              <w:rPr>
+                <w:rFonts w:ascii="Times New Roman" w:hAnsi="Times New Roman" w:cs="Times New Roman"/>
+                <w:noProof/>
+                <w:sz w:val="24"/>
+              </w:rPr>
+              <w:t>s</w:t>
+            </w:r>
+            <w:r>
+              <w:rPr>
+                <w:rFonts w:ascii="Times New Roman" w:hAnsi="Times New Roman" w:cs="Times New Roman"/>
+                <w:sz w:val="24"/>
+              </w:rPr>
+              <w:t xml:space="preserve"> more of a personal journal that I share with the world than it is a website that </w:t>
+            </w:r>
+            <w:r>
+              <w:rPr>
+                <w:rFonts w:ascii="Times New Roman" w:hAnsi="Times New Roman" w:cs="Times New Roman"/>
+                <w:sz w:val="24"/>
+              </w:rPr>
+              <w:t>I’m</w:t>
+            </w:r>
+            <w:r>
+              <w:rPr>
+                <w:rFonts w:ascii="Times New Roman" w:hAnsi="Times New Roman" w:cs="Times New Roman"/>
+                <w:sz w:val="24"/>
+              </w:rPr>
+              <w:t xml:space="preserve"> trying to </w:t>
+            </w:r>
+            <w:r>
+              <w:rPr>
+                <w:rFonts w:ascii="Times New Roman" w:hAnsi="Times New Roman" w:cs="Times New Roman"/>
+                <w:sz w:val="24"/>
+              </w:rPr>
+              <w:t xml:space="preserve">advertise and </w:t>
+            </w:r>
+            <w:r>
+              <w:rPr>
+                <w:rFonts w:ascii="Times New Roman" w:hAnsi="Times New Roman" w:cs="Times New Roman"/>
+                <w:noProof/>
+                <w:sz w:val="24"/>
+              </w:rPr>
+              <w:t>moneti</w:t>
+            </w:r>
+            <w:r>
+              <w:rPr>
+                <w:rFonts w:ascii="Times New Roman" w:hAnsi="Times New Roman" w:cs="Times New Roman"/>
+                <w:noProof/>
+                <w:sz w:val="24"/>
+              </w:rPr>
+              <w:t>z</w:t>
+            </w:r>
+            <w:r>
+              <w:rPr>
+                <w:rFonts w:ascii="Times New Roman" w:hAnsi="Times New Roman" w:cs="Times New Roman"/>
+                <w:noProof/>
+                <w:sz w:val="24"/>
+              </w:rPr>
+              <w:t>e</w:t>
+            </w:r>
+            <w:r>
+              <w:rPr>
+                <w:rFonts w:ascii="Times New Roman" w:hAnsi="Times New Roman" w:cs="Times New Roman"/>
+                <w:sz w:val="24"/>
+              </w:rPr>
+              <w:t>.</w:t>
             </w:r>
           </w:p>
         </w:tc>
@@ -1155,8 +1437,6 @@
           <w:rFonts w:ascii="Times New Roman" w:hAnsi="Times New Roman" w:cs="Times New Roman"/>
         </w:rPr>
       </w:pPr>
-      <w:bookmarkStart w:id="0" w:name="_GoBack"/>
-      <w:bookmarkEnd w:id="0"/>
     </w:p>
     <w:sectPr>
       <w:pgSz w:w="12240" w:h="15840"/>
@@ -1836,6 +2116,18 @@
     <w:uiPriority w:val="99"/>
     <w:rsid w:val="00CF4548"/>
   </w:style>
+  <w:style w:type="character" w:styleId="UnresolvedMention">
+    <w:name w:val="Unresolved Mention"/>
+    <w:basedOn w:val="DefaultParagraphFont"/>
+    <w:uiPriority w:val="99"/>
+    <w:semiHidden/>
+    <w:unhideWhenUsed/>
+    <w:rsid w:val="00AA2A9F"/>
+    <w:rPr>
+      <w:color w:val="605E5C"/>
+      <w:shd w:val="clear" w:color="auto" w:fill="E1DFDD"/>
+    </w:rPr>
+  </w:style>
 </w:styles>
 </file>
 
@@ -2139,7 +2431,7 @@
 </file>
 
 <file path=customXml/itemProps1.xml><?xml version="1.0" encoding="utf-8"?>
-<ds:datastoreItem xmlns:ds="http://schemas.openxmlformats.org/officeDocument/2006/customXml" ds:itemID="{5886BF8C-CB6B-43EC-8565-1DE29F80E424}">
+<ds:datastoreItem xmlns:ds="http://schemas.openxmlformats.org/officeDocument/2006/customXml" ds:itemID="{98EBFCF8-7CE1-49BA-8D02-6868BB8055C4}">
   <ds:schemaRefs>
     <ds:schemaRef ds:uri="http://schemas.openxmlformats.org/officeDocument/2006/bibliography"/>
   </ds:schemaRefs>

</xml_diff>

<commit_message>
Updated resume and website for summer of code 19
</commit_message>
<xml_diff>
--- a/assets/resume/Resume.docx
+++ b/assets/resume/Resume.docx
@@ -58,11 +58,11 @@
       </w:tblPr>
       <w:tblGrid>
         <w:gridCol w:w="1790"/>
-        <w:gridCol w:w="1644"/>
+        <w:gridCol w:w="1645"/>
         <w:gridCol w:w="1787"/>
         <w:gridCol w:w="3516"/>
-        <w:gridCol w:w="1213"/>
-        <w:gridCol w:w="856"/>
+        <w:gridCol w:w="1521"/>
+        <w:gridCol w:w="547"/>
       </w:tblGrid>
       <w:tr>
         <w:trPr>
@@ -71,7 +71,7 @@
         <w:tc>
           <w:tcPr>
             <w:cnfStyle w:val="001000000000" w:firstRow="0" w:lastRow="0" w:firstColumn="1" w:lastColumn="0" w:oddVBand="0" w:evenVBand="0" w:oddHBand="0" w:evenHBand="0" w:firstRowFirstColumn="0" w:firstRowLastColumn="0" w:lastRowFirstColumn="0" w:lastRowLastColumn="0"/>
-            <w:tcW w:w="633" w:type="pct"/>
+            <w:tcW w:w="828" w:type="pct"/>
           </w:tcPr>
           <w:p>
             <w:pPr>
@@ -92,7 +92,7 @@
         </w:tc>
         <w:tc>
           <w:tcPr>
-            <w:tcW w:w="4367" w:type="pct"/>
+            <w:tcW w:w="4172" w:type="pct"/>
             <w:gridSpan w:val="5"/>
           </w:tcPr>
           <w:p>
@@ -110,21 +110,15 @@
                 <w:sz w:val="21"/>
                 <w:szCs w:val="21"/>
               </w:rPr>
-              <w:t xml:space="preserve">To obtain an internship in the Aerospace </w:t>
-            </w:r>
-            <w:r>
-              <w:rPr>
-                <w:rStyle w:val="TextChar"/>
-              </w:rPr>
-              <w:t>Engineering</w:t>
-            </w:r>
-            <w:r>
-              <w:rPr>
-                <w:rFonts w:ascii="Times New Roman" w:hAnsi="Times New Roman" w:cs="Times New Roman"/>
-                <w:sz w:val="21"/>
-                <w:szCs w:val="21"/>
-              </w:rPr>
-              <w:t xml:space="preserve"> industry</w:t>
+              <w:t xml:space="preserve">To obtain an internship </w:t>
+            </w:r>
+            <w:r>
+              <w:rPr>
+                <w:rFonts w:ascii="Times New Roman" w:hAnsi="Times New Roman" w:cs="Times New Roman"/>
+                <w:sz w:val="21"/>
+                <w:szCs w:val="21"/>
+              </w:rPr>
+              <w:t>to further my understanding of engineering</w:t>
             </w:r>
             <w:r>
               <w:rPr>
@@ -162,7 +156,7 @@
         <w:tc>
           <w:tcPr>
             <w:cnfStyle w:val="001000000000" w:firstRow="0" w:lastRow="0" w:firstColumn="1" w:lastColumn="0" w:oddVBand="0" w:evenVBand="0" w:oddHBand="0" w:evenHBand="0" w:firstRowFirstColumn="0" w:firstRowLastColumn="0" w:lastRowFirstColumn="0" w:lastRowLastColumn="0"/>
-            <w:tcW w:w="633" w:type="pct"/>
+            <w:tcW w:w="828" w:type="pct"/>
           </w:tcPr>
           <w:p>
             <w:pPr>
@@ -183,7 +177,7 @@
         </w:tc>
         <w:tc>
           <w:tcPr>
-            <w:tcW w:w="4367" w:type="pct"/>
+            <w:tcW w:w="4172" w:type="pct"/>
             <w:gridSpan w:val="5"/>
           </w:tcPr>
           <w:p>
@@ -256,7 +250,21 @@
                 <w:rFonts w:ascii="Times New Roman" w:hAnsi="Times New Roman" w:cs="Times New Roman"/>
                 <w:b/>
               </w:rPr>
-              <w:t xml:space="preserve"> May 2021 | GPA: 2.48</w:t>
+              <w:t xml:space="preserve"> </w:t>
+            </w:r>
+            <w:r>
+              <w:rPr>
+                <w:rFonts w:ascii="Times New Roman" w:hAnsi="Times New Roman" w:cs="Times New Roman"/>
+                <w:b/>
+              </w:rPr>
+              <w:t>Fall</w:t>
+            </w:r>
+            <w:r>
+              <w:rPr>
+                <w:rFonts w:ascii="Times New Roman" w:hAnsi="Times New Roman" w:cs="Times New Roman"/>
+                <w:b/>
+              </w:rPr>
+              <w:t xml:space="preserve"> 2021 | GPA: 2.48</w:t>
             </w:r>
           </w:p>
           <w:p>
@@ -304,6 +312,24 @@
                 <w:szCs w:val="21"/>
               </w:rPr>
               <w:t>Minor in Electrical Engineering</w:t>
+            </w:r>
+          </w:p>
+          <w:p>
+            <w:pPr>
+              <w:cnfStyle w:val="000000000000" w:firstRow="0" w:lastRow="0" w:firstColumn="0" w:lastColumn="0" w:oddVBand="0" w:evenVBand="0" w:oddHBand="0" w:evenHBand="0" w:firstRowFirstColumn="0" w:firstRowLastColumn="0" w:lastRowFirstColumn="0" w:lastRowLastColumn="0"/>
+              <w:rPr>
+                <w:rFonts w:ascii="Times New Roman" w:hAnsi="Times New Roman" w:cs="Times New Roman"/>
+                <w:sz w:val="21"/>
+                <w:szCs w:val="21"/>
+              </w:rPr>
+            </w:pPr>
+            <w:r>
+              <w:rPr>
+                <w:rFonts w:ascii="Times New Roman" w:hAnsi="Times New Roman" w:cs="Times New Roman"/>
+                <w:sz w:val="21"/>
+                <w:szCs w:val="21"/>
+              </w:rPr>
+              <w:t>Minor in Computer Science</w:t>
             </w:r>
           </w:p>
           <w:p>
@@ -337,13 +363,13 @@
       <w:tr>
         <w:trPr>
           <w:gridAfter w:val="2"/>
-          <w:wAfter w:w="2237" w:type="dxa"/>
+          <w:wAfter w:w="957" w:type="pct"/>
           <w:trHeight w:val="720"/>
         </w:trPr>
         <w:tc>
           <w:tcPr>
             <w:cnfStyle w:val="001000000000" w:firstRow="0" w:lastRow="0" w:firstColumn="1" w:lastColumn="0" w:oddVBand="0" w:evenVBand="0" w:oddHBand="0" w:evenHBand="0" w:firstRowFirstColumn="0" w:firstRowLastColumn="0" w:lastRowFirstColumn="0" w:lastRowLastColumn="0"/>
-            <w:tcW w:w="633" w:type="pct"/>
+            <w:tcW w:w="828" w:type="pct"/>
           </w:tcPr>
           <w:p>
             <w:pPr>
@@ -357,7 +383,7 @@
         </w:tc>
         <w:tc>
           <w:tcPr>
-            <w:tcW w:w="1666" w:type="pct"/>
+            <w:tcW w:w="1588" w:type="pct"/>
             <w:gridSpan w:val="2"/>
           </w:tcPr>
           <w:p>
@@ -406,42 +432,10 @@
               <w:t>Technical Report Writing</w:t>
             </w:r>
           </w:p>
-          <w:p>
-            <w:pPr>
-              <w:pStyle w:val="ListParagraph"/>
-              <w:numPr>
-                <w:ilvl w:val="0"/>
-                <w:numId w:val="1"/>
-              </w:numPr>
-              <w:cnfStyle w:val="000000000000" w:firstRow="0" w:lastRow="0" w:firstColumn="0" w:lastColumn="0" w:oddVBand="0" w:evenVBand="0" w:oddHBand="0" w:evenHBand="0" w:firstRowFirstColumn="0" w:firstRowLastColumn="0" w:lastRowFirstColumn="0" w:lastRowLastColumn="0"/>
-              <w:rPr>
-                <w:rFonts w:ascii="Times New Roman" w:hAnsi="Times New Roman" w:cs="Times New Roman"/>
-                <w:sz w:val="21"/>
-                <w:szCs w:val="21"/>
-              </w:rPr>
-            </w:pPr>
-            <w:r>
-              <w:rPr>
-                <w:rFonts w:ascii="Times New Roman" w:hAnsi="Times New Roman" w:cs="Times New Roman"/>
-                <w:sz w:val="21"/>
-                <w:szCs w:val="21"/>
-              </w:rPr>
-              <w:t>Social Sciences Elective</w:t>
-            </w:r>
-          </w:p>
-          <w:p>
-            <w:pPr>
-              <w:cnfStyle w:val="000000000000" w:firstRow="0" w:lastRow="0" w:firstColumn="0" w:lastColumn="0" w:oddVBand="0" w:evenVBand="0" w:oddHBand="0" w:evenHBand="0" w:firstRowFirstColumn="0" w:firstRowLastColumn="0" w:lastRowFirstColumn="0" w:lastRowLastColumn="0"/>
-              <w:rPr>
-                <w:rFonts w:ascii="Times New Roman" w:hAnsi="Times New Roman" w:cs="Times New Roman"/>
-                <w:b/>
-              </w:rPr>
-            </w:pPr>
-          </w:p>
         </w:tc>
         <w:tc>
           <w:tcPr>
-            <w:tcW w:w="1666" w:type="pct"/>
+            <w:tcW w:w="1627" w:type="pct"/>
           </w:tcPr>
           <w:p>
             <w:pPr>
@@ -501,12 +495,26 @@
                 <w:sz w:val="21"/>
                 <w:szCs w:val="21"/>
               </w:rPr>
-              <w:t>Technical/Professional Writing</w:t>
+              <w:t>Technical</w:t>
+            </w:r>
+            <w:r>
+              <w:rPr>
+                <w:rFonts w:ascii="Times New Roman" w:hAnsi="Times New Roman" w:cs="Times New Roman"/>
+                <w:sz w:val="21"/>
+                <w:szCs w:val="21"/>
+              </w:rPr>
+              <w:t xml:space="preserve"> </w:t>
+            </w:r>
+            <w:r>
+              <w:rPr>
+                <w:rFonts w:ascii="Times New Roman" w:hAnsi="Times New Roman" w:cs="Times New Roman"/>
+                <w:sz w:val="21"/>
+                <w:szCs w:val="21"/>
+              </w:rPr>
+              <w:t>Writing</w:t>
             </w:r>
           </w:p>
         </w:tc>
-        <w:bookmarkStart w:id="0" w:name="_GoBack"/>
-        <w:bookmarkEnd w:id="0"/>
       </w:tr>
       <w:tr>
         <w:trPr>
@@ -515,7 +523,7 @@
         <w:tc>
           <w:tcPr>
             <w:cnfStyle w:val="001000000000" w:firstRow="0" w:lastRow="0" w:firstColumn="1" w:lastColumn="0" w:oddVBand="0" w:evenVBand="0" w:oddHBand="0" w:evenHBand="0" w:firstRowFirstColumn="0" w:firstRowLastColumn="0" w:lastRowFirstColumn="0" w:lastRowLastColumn="0"/>
-            <w:tcW w:w="633" w:type="pct"/>
+            <w:tcW w:w="828" w:type="pct"/>
           </w:tcPr>
           <w:p>
             <w:pPr>
@@ -536,7 +544,7 @@
         </w:tc>
         <w:tc>
           <w:tcPr>
-            <w:tcW w:w="4367" w:type="pct"/>
+            <w:tcW w:w="4172" w:type="pct"/>
             <w:gridSpan w:val="5"/>
           </w:tcPr>
           <w:p>
@@ -645,6 +653,15 @@
             <w:r>
               <w:rPr>
                 <w:rFonts w:ascii="Times New Roman" w:hAnsi="Times New Roman" w:cs="Times New Roman"/>
+                <w:noProof/>
+                <w:sz w:val="21"/>
+                <w:szCs w:val="21"/>
+              </w:rPr>
+              <w:t xml:space="preserve"> designs with real world uses</w:t>
+            </w:r>
+            <w:r>
+              <w:rPr>
+                <w:rFonts w:ascii="Times New Roman" w:hAnsi="Times New Roman" w:cs="Times New Roman"/>
                 <w:sz w:val="21"/>
                 <w:szCs w:val="21"/>
               </w:rPr>
@@ -673,6 +690,40 @@
               <w:cnfStyle w:val="000000000000" w:firstRow="0" w:lastRow="0" w:firstColumn="0" w:lastColumn="0" w:oddVBand="0" w:evenVBand="0" w:oddHBand="0" w:evenHBand="0" w:firstRowFirstColumn="0" w:firstRowLastColumn="0" w:lastRowFirstColumn="0" w:lastRowLastColumn="0"/>
               <w:rPr>
                 <w:rFonts w:ascii="Times New Roman" w:hAnsi="Times New Roman" w:cs="Times New Roman"/>
+                <w:sz w:val="21"/>
+                <w:szCs w:val="21"/>
+              </w:rPr>
+            </w:pPr>
+          </w:p>
+          <w:p>
+            <w:pPr>
+              <w:pStyle w:val="TitleText"/>
+              <w:cnfStyle w:val="000000000000" w:firstRow="0" w:lastRow="0" w:firstColumn="0" w:lastColumn="0" w:oddVBand="0" w:evenVBand="0" w:oddHBand="0" w:evenHBand="0" w:firstRowFirstColumn="0" w:firstRowLastColumn="0" w:lastRowFirstColumn="0" w:lastRowLastColumn="0"/>
+            </w:pPr>
+            <w:r>
+              <w:t>Python Programming Projects</w:t>
+            </w:r>
+          </w:p>
+          <w:p>
+            <w:pPr>
+              <w:pStyle w:val="Text"/>
+              <w:cnfStyle w:val="000000000000" w:firstRow="0" w:lastRow="0" w:firstColumn="0" w:lastColumn="0" w:oddVBand="0" w:evenVBand="0" w:oddHBand="0" w:evenHBand="0" w:firstRowFirstColumn="0" w:firstRowLastColumn="0" w:lastRowFirstColumn="0" w:lastRowLastColumn="0"/>
+            </w:pPr>
+            <w:r>
+              <w:t>Currently programming chat bots that give stock market information</w:t>
+            </w:r>
+            <w:r>
+              <w:t xml:space="preserve"> such as pricing and news info</w:t>
+            </w:r>
+            <w:r>
+              <w:t xml:space="preserve"> for Discord and Telegram. Everything is coded in Python and ran in Docker containers using the IEX stock market API. </w:t>
+            </w:r>
+          </w:p>
+          <w:p>
+            <w:pPr>
+              <w:cnfStyle w:val="000000000000" w:firstRow="0" w:lastRow="0" w:firstColumn="0" w:lastColumn="0" w:oddVBand="0" w:evenVBand="0" w:oddHBand="0" w:evenHBand="0" w:firstRowFirstColumn="0" w:firstRowLastColumn="0" w:lastRowFirstColumn="0" w:lastRowLastColumn="0"/>
+              <w:rPr>
+                <w:rFonts w:ascii="Times New Roman" w:hAnsi="Times New Roman" w:cs="Times New Roman"/>
                 <w:b/>
               </w:rPr>
             </w:pPr>
@@ -690,28 +741,7 @@
                 <w:rFonts w:ascii="Times New Roman" w:hAnsi="Times New Roman" w:cs="Times New Roman"/>
                 <w:b/>
               </w:rPr>
-              <w:t>The Tegra K1 CUDA</w:t>
-            </w:r>
-            <w:r>
-              <w:rPr>
-                <w:rFonts w:ascii="Times New Roman" w:hAnsi="Times New Roman" w:cs="Times New Roman"/>
-                <w:b/>
-              </w:rPr>
-              <w:t xml:space="preserve"> </w:t>
-            </w:r>
-            <w:r>
-              <w:rPr>
-                <w:rFonts w:ascii="Times New Roman" w:hAnsi="Times New Roman" w:cs="Times New Roman"/>
-                <w:b/>
-              </w:rPr>
-              <w:t>Vision Challenge</w:t>
-            </w:r>
-            <w:r>
-              <w:rPr>
-                <w:rFonts w:ascii="Times New Roman" w:hAnsi="Times New Roman" w:cs="Times New Roman"/>
-                <w:b/>
-              </w:rPr>
-              <w:t xml:space="preserve"> | Top 50</w:t>
+              <w:t>blog.ansonbiggs.com</w:t>
             </w:r>
           </w:p>
           <w:p>
@@ -720,356 +750,112 @@
               <w:cnfStyle w:val="000000000000" w:firstRow="0" w:lastRow="0" w:firstColumn="0" w:lastColumn="0" w:oddVBand="0" w:evenVBand="0" w:oddHBand="0" w:evenHBand="0" w:firstRowFirstColumn="0" w:firstRowLastColumn="0" w:lastRowFirstColumn="0" w:lastRowLastColumn="0"/>
             </w:pPr>
             <w:r>
-              <w:t xml:space="preserve">Competition to find the most creative use for </w:t>
-            </w:r>
-            <w:r>
-              <w:t xml:space="preserve">a development board Nvidia had just come out with that had a GPU on board </w:t>
-            </w:r>
-            <w:r>
-              <w:t>which</w:t>
-            </w:r>
-            <w:r>
-              <w:t xml:space="preserve"> made it great for machine learning and Image Recognition projects. </w:t>
-            </w:r>
+              <w:t>Website where any personal projects get posted to share any work, and keep projects organized. Mostly covers 3D printing topics, but also any programming projects that are mature enough get posted as well. Website is ru</w:t>
+            </w:r>
+            <w:bookmarkStart w:id="0" w:name="_GoBack"/>
+            <w:bookmarkEnd w:id="0"/>
+            <w:r>
+              <w:t>nning on a custom Digital Ocean server using Ghost software.</w:t>
+            </w:r>
+          </w:p>
+          <w:p>
+            <w:pPr>
+              <w:pStyle w:val="Text"/>
+              <w:cnfStyle w:val="000000000000" w:firstRow="0" w:lastRow="0" w:firstColumn="0" w:lastColumn="0" w:oddVBand="0" w:evenVBand="0" w:oddHBand="0" w:evenHBand="0" w:firstRowFirstColumn="0" w:firstRowLastColumn="0" w:lastRowFirstColumn="0" w:lastRowLastColumn="0"/>
+            </w:pPr>
+          </w:p>
+          <w:p>
+            <w:pPr>
+              <w:pStyle w:val="TitleText"/>
+              <w:cnfStyle w:val="000000000000" w:firstRow="0" w:lastRow="0" w:firstColumn="0" w:lastColumn="0" w:oddVBand="0" w:evenVBand="0" w:oddHBand="0" w:evenHBand="0" w:firstRowFirstColumn="0" w:firstRowLastColumn="0" w:lastRowFirstColumn="0" w:lastRowLastColumn="0"/>
+            </w:pPr>
+            <w:r>
+              <w:t>Flamethrower Replica</w:t>
+            </w:r>
+          </w:p>
+          <w:p>
+            <w:pPr>
+              <w:pStyle w:val="Text"/>
+              <w:cnfStyle w:val="000000000000" w:firstRow="0" w:lastRow="0" w:firstColumn="0" w:lastColumn="0" w:oddVBand="0" w:evenVBand="0" w:oddHBand="0" w:evenHBand="0" w:firstRowFirstColumn="0" w:firstRowLastColumn="0" w:lastRowFirstColumn="0" w:lastRowLastColumn="0"/>
+            </w:pPr>
             <w:r>
               <w:rPr>
                 <w:noProof/>
               </w:rPr>
-              <w:t>The p</w:t>
+              <w:t xml:space="preserve">Using a </w:t>
             </w:r>
             <w:r>
               <w:rPr>
                 <w:noProof/>
               </w:rPr>
-              <w:t>roject</w:t>
-            </w:r>
-            <w:r>
-              <w:t xml:space="preserve"> involved recognizing food </w:t>
-            </w:r>
-            <w:r>
-              <w:t>using</w:t>
-            </w:r>
-            <w:r>
-              <w:t xml:space="preserve"> OpenCV and Python which </w:t>
+              <w:t>C</w:t>
             </w:r>
             <w:r>
               <w:rPr>
                 <w:noProof/>
               </w:rPr>
-              <w:t xml:space="preserve">was all </w:t>
+              <w:t>hinese wholesale website</w:t>
             </w:r>
             <w:r>
               <w:rPr>
                 <w:noProof/>
               </w:rPr>
-              <w:t>self</w:t>
+              <w:t>,</w:t>
             </w:r>
             <w:r>
               <w:rPr>
                 <w:noProof/>
               </w:rPr>
-              <w:t>-</w:t>
+              <w:t xml:space="preserve"> the same case that Elon Musk was using for his Flamethrower</w:t>
             </w:r>
             <w:r>
               <w:rPr>
                 <w:noProof/>
               </w:rPr>
-              <w:t>taught</w:t>
-            </w:r>
-            <w:r>
+              <w:t xml:space="preserve"> was able to be sourced</w:t>
+            </w:r>
+            <w:r>
+              <w:rPr>
+                <w:noProof/>
+              </w:rPr>
               <w:t>.</w:t>
             </w:r>
+            <w:r>
+              <w:rPr>
+                <w:noProof/>
+              </w:rPr>
+              <w:t xml:space="preserve"> Using the case and parts from </w:t>
+            </w:r>
+            <w:r>
+              <w:rPr>
+                <w:noProof/>
+              </w:rPr>
+              <w:t>a</w:t>
+            </w:r>
+            <w:r>
+              <w:rPr>
+                <w:noProof/>
+              </w:rPr>
+              <w:t xml:space="preserve"> local Hardware store was able to make </w:t>
+            </w:r>
+            <w:r>
+              <w:rPr>
+                <w:noProof/>
+              </w:rPr>
+              <w:t>a replica</w:t>
+            </w:r>
+            <w:r>
+              <w:rPr>
+                <w:noProof/>
+              </w:rPr>
+              <w:t xml:space="preserve"> aesthetically and functionally to the one produced by Elon Musk for a fraction of the cost.</w:t>
+            </w:r>
           </w:p>
           <w:p>
             <w:pPr>
               <w:pStyle w:val="Text"/>
               <w:cnfStyle w:val="000000000000" w:firstRow="0" w:lastRow="0" w:firstColumn="0" w:lastColumn="0" w:oddVBand="0" w:evenVBand="0" w:oddHBand="0" w:evenHBand="0" w:firstRowFirstColumn="0" w:firstRowLastColumn="0" w:lastRowFirstColumn="0" w:lastRowLastColumn="0"/>
-            </w:pPr>
-          </w:p>
-          <w:p>
-            <w:pPr>
-              <w:pStyle w:val="TitleText"/>
-              <w:cnfStyle w:val="000000000000" w:firstRow="0" w:lastRow="0" w:firstColumn="0" w:lastColumn="0" w:oddVBand="0" w:evenVBand="0" w:oddHBand="0" w:evenHBand="0" w:firstRowFirstColumn="0" w:firstRowLastColumn="0" w:lastRowFirstColumn="0" w:lastRowLastColumn="0"/>
-            </w:pPr>
-            <w:r>
-              <w:t>Flamethrower Replica</w:t>
-            </w:r>
-          </w:p>
-          <w:p>
-            <w:pPr>
-              <w:pStyle w:val="Text"/>
-              <w:cnfStyle w:val="000000000000" w:firstRow="0" w:lastRow="0" w:firstColumn="0" w:lastColumn="0" w:oddVBand="0" w:evenVBand="0" w:oddHBand="0" w:evenHBand="0" w:firstRowFirstColumn="0" w:firstRowLastColumn="0" w:lastRowFirstColumn="0" w:lastRowLastColumn="0"/>
-            </w:pPr>
-            <w:r>
-              <w:rPr>
-                <w:noProof/>
-              </w:rPr>
-              <w:t xml:space="preserve">Using a </w:t>
-            </w:r>
-            <w:r>
-              <w:rPr>
-                <w:noProof/>
-              </w:rPr>
-              <w:t>C</w:t>
-            </w:r>
-            <w:r>
-              <w:rPr>
-                <w:noProof/>
-              </w:rPr>
-              <w:t>hinese wholesale website</w:t>
-            </w:r>
-            <w:r>
-              <w:rPr>
-                <w:noProof/>
-              </w:rPr>
-              <w:t>,</w:t>
-            </w:r>
-            <w:r>
-              <w:rPr>
-                <w:noProof/>
-              </w:rPr>
-              <w:t xml:space="preserve"> the same case that Elon Musk was using for his Flamethrower</w:t>
-            </w:r>
-            <w:r>
-              <w:rPr>
-                <w:noProof/>
-              </w:rPr>
-              <w:t xml:space="preserve"> was able to be sourced</w:t>
-            </w:r>
-            <w:r>
-              <w:rPr>
-                <w:noProof/>
-              </w:rPr>
-              <w:t>.</w:t>
-            </w:r>
-            <w:r>
-              <w:rPr>
-                <w:noProof/>
-              </w:rPr>
-              <w:t xml:space="preserve"> Using the case and parts from </w:t>
-            </w:r>
-            <w:r>
-              <w:rPr>
-                <w:noProof/>
-              </w:rPr>
-              <w:t>a</w:t>
-            </w:r>
-            <w:r>
-              <w:rPr>
-                <w:noProof/>
-              </w:rPr>
-              <w:t xml:space="preserve"> local Hardware store was able to make </w:t>
-            </w:r>
-            <w:r>
-              <w:rPr>
-                <w:noProof/>
-              </w:rPr>
-              <w:t>a replica</w:t>
-            </w:r>
-            <w:r>
-              <w:rPr>
-                <w:noProof/>
-              </w:rPr>
-              <w:t xml:space="preserve"> aesthetically and functionally to the one produced by Elon Musk for a fraction of the cost.</w:t>
-            </w:r>
-          </w:p>
-          <w:p>
-            <w:pPr>
-              <w:pStyle w:val="Text"/>
-              <w:cnfStyle w:val="000000000000" w:firstRow="0" w:lastRow="0" w:firstColumn="0" w:lastColumn="0" w:oddVBand="0" w:evenVBand="0" w:oddHBand="0" w:evenHBand="0" w:firstRowFirstColumn="0" w:firstRowLastColumn="0" w:lastRowFirstColumn="0" w:lastRowLastColumn="0"/>
-            </w:pPr>
-          </w:p>
-          <w:p>
-            <w:pPr>
-              <w:pStyle w:val="TitleText"/>
-              <w:cnfStyle w:val="000000000000" w:firstRow="0" w:lastRow="0" w:firstColumn="0" w:lastColumn="0" w:oddVBand="0" w:evenVBand="0" w:oddHBand="0" w:evenHBand="0" w:firstRowFirstColumn="0" w:firstRowLastColumn="0" w:lastRowFirstColumn="0" w:lastRowLastColumn="0"/>
-            </w:pPr>
-            <w:r>
-              <w:t>Video Game Design</w:t>
-            </w:r>
-          </w:p>
-          <w:p>
-            <w:pPr>
-              <w:pStyle w:val="Text"/>
-              <w:cnfStyle w:val="000000000000" w:firstRow="0" w:lastRow="0" w:firstColumn="0" w:lastColumn="0" w:oddVBand="0" w:evenVBand="0" w:oddHBand="0" w:evenHBand="0" w:firstRowFirstColumn="0" w:firstRowLastColumn="0" w:lastRowFirstColumn="0" w:lastRowLastColumn="0"/>
-            </w:pPr>
-            <w:r>
-              <w:t>Sophomore</w:t>
-            </w:r>
-            <w:r>
-              <w:t xml:space="preserve"> year</w:t>
-            </w:r>
-            <w:r>
-              <w:t xml:space="preserve"> of high school</w:t>
-            </w:r>
-            <w:r>
-              <w:t xml:space="preserve"> took a video game design class. </w:t>
-            </w:r>
-            <w:r>
-              <w:rPr>
-                <w:noProof/>
-              </w:rPr>
-              <w:t xml:space="preserve">The class was only taught to use </w:t>
-            </w:r>
-            <w:r>
-              <w:rPr>
-                <w:noProof/>
-              </w:rPr>
-              <w:t>a</w:t>
-            </w:r>
-            <w:r>
-              <w:rPr>
-                <w:noProof/>
-              </w:rPr>
-              <w:t xml:space="preserve"> drag and drop coding editor </w:t>
-            </w:r>
-            <w:r>
-              <w:rPr>
-                <w:noProof/>
-              </w:rPr>
-              <w:t>which</w:t>
-            </w:r>
-            <w:r>
-              <w:rPr>
-                <w:noProof/>
-              </w:rPr>
-              <w:t xml:space="preserve"> was extremely </w:t>
-            </w:r>
-            <w:r>
-              <w:rPr>
-                <w:noProof/>
-              </w:rPr>
-              <w:t>restricted</w:t>
-            </w:r>
-            <w:r>
-              <w:rPr>
-                <w:noProof/>
-              </w:rPr>
-              <w:t xml:space="preserve">, but </w:t>
-            </w:r>
-            <w:r>
-              <w:rPr>
-                <w:noProof/>
-              </w:rPr>
-              <w:t xml:space="preserve">outside of </w:t>
-            </w:r>
-            <w:r>
-              <w:rPr>
-                <w:noProof/>
-              </w:rPr>
-              <w:t>c</w:t>
-            </w:r>
-            <w:r>
-              <w:rPr>
-                <w:noProof/>
-              </w:rPr>
-              <w:t>ourse</w:t>
-            </w:r>
-            <w:r>
-              <w:rPr>
-                <w:noProof/>
-              </w:rPr>
-              <w:t xml:space="preserve"> was able to</w:t>
-            </w:r>
-            <w:r>
-              <w:rPr>
-                <w:noProof/>
-              </w:rPr>
-              <w:t xml:space="preserve"> learn </w:t>
-            </w:r>
-            <w:r>
-              <w:rPr>
-                <w:noProof/>
-              </w:rPr>
-              <w:t>an</w:t>
-            </w:r>
-            <w:r>
-              <w:rPr>
-                <w:noProof/>
-              </w:rPr>
-              <w:t xml:space="preserve"> </w:t>
-            </w:r>
-            <w:r>
-              <w:rPr>
-                <w:noProof/>
-              </w:rPr>
-              <w:t>actual coding language.</w:t>
-            </w:r>
-            <w:r>
-              <w:t xml:space="preserve"> </w:t>
-            </w:r>
-            <w:r>
-              <w:rPr>
-                <w:noProof/>
-              </w:rPr>
-              <w:t>Coding</w:t>
-            </w:r>
-            <w:r>
-              <w:t xml:space="preserve"> </w:t>
-            </w:r>
-            <w:r>
-              <w:t xml:space="preserve">produced </w:t>
-            </w:r>
-            <w:r>
-              <w:rPr>
-                <w:noProof/>
-              </w:rPr>
-              <w:t xml:space="preserve">games </w:t>
-            </w:r>
-            <w:r>
-              <w:t xml:space="preserve">far more advanced than peers. </w:t>
-            </w:r>
-            <w:r>
-              <w:t xml:space="preserve">The Highschool </w:t>
-            </w:r>
-            <w:r>
-              <w:t xml:space="preserve">still </w:t>
-            </w:r>
-            <w:r>
-              <w:t xml:space="preserve">showcases </w:t>
-            </w:r>
-            <w:r>
-              <w:rPr>
-                <w:noProof/>
-              </w:rPr>
-              <w:t>my</w:t>
-            </w:r>
-            <w:r>
-              <w:rPr>
-                <w:noProof/>
-              </w:rPr>
-              <w:t xml:space="preserve"> work</w:t>
-            </w:r>
-            <w:r>
-              <w:t xml:space="preserve"> to </w:t>
-            </w:r>
-            <w:r>
-              <w:rPr>
-                <w:noProof/>
-              </w:rPr>
-              <w:t>f</w:t>
-            </w:r>
-            <w:r>
-              <w:rPr>
-                <w:noProof/>
-              </w:rPr>
-              <w:t>irst-year students</w:t>
-            </w:r>
-            <w:r>
-              <w:rPr>
-                <w:noProof/>
-              </w:rPr>
-              <w:t xml:space="preserve"> to</w:t>
-            </w:r>
-            <w:r>
-              <w:t xml:space="preserve"> show off their game design programs. </w:t>
-            </w:r>
-          </w:p>
-          <w:p>
-            <w:pPr>
-              <w:cnfStyle w:val="000000000000" w:firstRow="0" w:lastRow="0" w:firstColumn="0" w:lastColumn="0" w:oddVBand="0" w:evenVBand="0" w:oddHBand="0" w:evenHBand="0" w:firstRowFirstColumn="0" w:firstRowLastColumn="0" w:lastRowFirstColumn="0" w:lastRowLastColumn="0"/>
-              <w:rPr>
-                <w:rFonts w:ascii="Times New Roman" w:hAnsi="Times New Roman" w:cs="Times New Roman"/>
+              <w:rPr>
                 <w:b/>
               </w:rPr>
             </w:pPr>
@@ -1083,7 +869,7 @@
         <w:tc>
           <w:tcPr>
             <w:cnfStyle w:val="001000000000" w:firstRow="0" w:lastRow="0" w:firstColumn="1" w:lastColumn="0" w:oddVBand="0" w:evenVBand="0" w:oddHBand="0" w:evenHBand="0" w:firstRowFirstColumn="0" w:firstRowLastColumn="0" w:lastRowFirstColumn="0" w:lastRowLastColumn="0"/>
-            <w:tcW w:w="633" w:type="pct"/>
+            <w:tcW w:w="828" w:type="pct"/>
           </w:tcPr>
           <w:p>
             <w:pPr>
@@ -1104,7 +890,7 @@
         </w:tc>
         <w:tc>
           <w:tcPr>
-            <w:tcW w:w="4367" w:type="pct"/>
+            <w:tcW w:w="4172" w:type="pct"/>
             <w:gridSpan w:val="5"/>
           </w:tcPr>
           <w:p>
@@ -1257,13 +1043,13 @@
       <w:tr>
         <w:trPr>
           <w:gridAfter w:val="1"/>
-          <w:wAfter w:w="940" w:type="dxa"/>
+          <w:wAfter w:w="253" w:type="pct"/>
           <w:trHeight w:val="576"/>
         </w:trPr>
         <w:tc>
           <w:tcPr>
             <w:cnfStyle w:val="001000000000" w:firstRow="0" w:lastRow="0" w:firstColumn="1" w:lastColumn="0" w:oddVBand="0" w:evenVBand="0" w:oddHBand="0" w:evenHBand="0" w:firstRowFirstColumn="0" w:firstRowLastColumn="0" w:lastRowFirstColumn="0" w:lastRowLastColumn="0"/>
-            <w:tcW w:w="633" w:type="pct"/>
+            <w:tcW w:w="828" w:type="pct"/>
             <w:vMerge w:val="restart"/>
           </w:tcPr>
           <w:p>
@@ -1285,7 +1071,7 @@
         </w:tc>
         <w:tc>
           <w:tcPr>
-            <w:tcW w:w="800" w:type="pct"/>
+            <w:tcW w:w="761" w:type="pct"/>
           </w:tcPr>
           <w:p>
             <w:pPr>
@@ -1323,7 +1109,7 @@
         </w:tc>
         <w:tc>
           <w:tcPr>
-            <w:tcW w:w="3132" w:type="pct"/>
+            <w:tcW w:w="3158" w:type="pct"/>
             <w:gridSpan w:val="3"/>
           </w:tcPr>
           <w:p>
@@ -1360,6 +1146,22 @@
               </w:rPr>
               <w:t xml:space="preserve"> </w:t>
             </w:r>
+            <w:r>
+              <w:rPr>
+                <w:rFonts w:ascii="Times New Roman" w:hAnsi="Times New Roman" w:cs="Times New Roman"/>
+                <w:sz w:val="21"/>
+                <w:szCs w:val="21"/>
+              </w:rPr>
+              <w:t>Fusion 360</w:t>
+            </w:r>
+            <w:r>
+              <w:rPr>
+                <w:rFonts w:ascii="Times New Roman" w:hAnsi="Times New Roman" w:cs="Times New Roman"/>
+                <w:sz w:val="21"/>
+                <w:szCs w:val="21"/>
+              </w:rPr>
+              <w:t>,</w:t>
+            </w:r>
           </w:p>
           <w:p>
             <w:pPr>
@@ -1393,7 +1195,15 @@
                 <w:sz w:val="21"/>
                 <w:szCs w:val="21"/>
               </w:rPr>
-              <w:t>Fusion 360</w:t>
+              <w:t>Simplify</w:t>
+            </w:r>
+            <w:r>
+              <w:rPr>
+                <w:rFonts w:ascii="Times New Roman" w:hAnsi="Times New Roman" w:cs="Times New Roman"/>
+                <w:sz w:val="21"/>
+                <w:szCs w:val="21"/>
+              </w:rPr>
+              <w:t xml:space="preserve"> 3D</w:t>
             </w:r>
             <w:r>
               <w:rPr>
@@ -1409,31 +1219,15 @@
                 <w:sz w:val="21"/>
                 <w:szCs w:val="21"/>
               </w:rPr>
-              <w:t>Simplify</w:t>
-            </w:r>
-            <w:r>
-              <w:rPr>
-                <w:rFonts w:ascii="Times New Roman" w:hAnsi="Times New Roman" w:cs="Times New Roman"/>
-                <w:sz w:val="21"/>
-                <w:szCs w:val="21"/>
-              </w:rPr>
-              <w:t xml:space="preserve"> 3D</w:t>
-            </w:r>
-            <w:r>
-              <w:rPr>
-                <w:rFonts w:ascii="Times New Roman" w:hAnsi="Times New Roman" w:cs="Times New Roman"/>
-                <w:sz w:val="21"/>
-                <w:szCs w:val="21"/>
-              </w:rPr>
-              <w:t xml:space="preserve">, </w:t>
-            </w:r>
-            <w:r>
-              <w:rPr>
-                <w:rFonts w:ascii="Times New Roman" w:hAnsi="Times New Roman" w:cs="Times New Roman"/>
-                <w:sz w:val="21"/>
-                <w:szCs w:val="21"/>
-              </w:rPr>
               <w:t>Mesh Mixer</w:t>
+            </w:r>
+            <w:r>
+              <w:rPr>
+                <w:rFonts w:ascii="Times New Roman" w:hAnsi="Times New Roman" w:cs="Times New Roman"/>
+                <w:sz w:val="21"/>
+                <w:szCs w:val="21"/>
+              </w:rPr>
+              <w:t>, CURA</w:t>
             </w:r>
           </w:p>
         </w:tc>
@@ -1441,13 +1235,13 @@
       <w:tr>
         <w:trPr>
           <w:gridAfter w:val="1"/>
-          <w:wAfter w:w="940" w:type="dxa"/>
+          <w:wAfter w:w="253" w:type="pct"/>
           <w:trHeight w:val="576"/>
         </w:trPr>
         <w:tc>
           <w:tcPr>
             <w:cnfStyle w:val="001000000000" w:firstRow="0" w:lastRow="0" w:firstColumn="1" w:lastColumn="0" w:oddVBand="0" w:evenVBand="0" w:oddHBand="0" w:evenHBand="0" w:firstRowFirstColumn="0" w:firstRowLastColumn="0" w:lastRowFirstColumn="0" w:lastRowLastColumn="0"/>
-            <w:tcW w:w="633" w:type="pct"/>
+            <w:tcW w:w="828" w:type="pct"/>
             <w:vMerge/>
           </w:tcPr>
           <w:p>
@@ -1462,7 +1256,7 @@
         </w:tc>
         <w:tc>
           <w:tcPr>
-            <w:tcW w:w="800" w:type="pct"/>
+            <w:tcW w:w="761" w:type="pct"/>
           </w:tcPr>
           <w:p>
             <w:pPr>
@@ -1500,7 +1294,7 @@
         </w:tc>
         <w:tc>
           <w:tcPr>
-            <w:tcW w:w="3132" w:type="pct"/>
+            <w:tcW w:w="3158" w:type="pct"/>
             <w:gridSpan w:val="3"/>
           </w:tcPr>
           <w:p>
@@ -1543,13 +1337,13 @@
       <w:tr>
         <w:trPr>
           <w:gridAfter w:val="1"/>
-          <w:wAfter w:w="940" w:type="dxa"/>
+          <w:wAfter w:w="253" w:type="pct"/>
           <w:trHeight w:val="576"/>
         </w:trPr>
         <w:tc>
           <w:tcPr>
             <w:cnfStyle w:val="001000000000" w:firstRow="0" w:lastRow="0" w:firstColumn="1" w:lastColumn="0" w:oddVBand="0" w:evenVBand="0" w:oddHBand="0" w:evenHBand="0" w:firstRowFirstColumn="0" w:firstRowLastColumn="0" w:lastRowFirstColumn="0" w:lastRowLastColumn="0"/>
-            <w:tcW w:w="633" w:type="pct"/>
+            <w:tcW w:w="828" w:type="pct"/>
             <w:vMerge/>
           </w:tcPr>
           <w:p>
@@ -1564,7 +1358,7 @@
         </w:tc>
         <w:tc>
           <w:tcPr>
-            <w:tcW w:w="800" w:type="pct"/>
+            <w:tcW w:w="761" w:type="pct"/>
           </w:tcPr>
           <w:p>
             <w:pPr>
@@ -1590,7 +1384,7 @@
         </w:tc>
         <w:tc>
           <w:tcPr>
-            <w:tcW w:w="3132" w:type="pct"/>
+            <w:tcW w:w="3158" w:type="pct"/>
             <w:gridSpan w:val="3"/>
           </w:tcPr>
           <w:p>
@@ -1633,15 +1427,31 @@
                 <w:sz w:val="21"/>
                 <w:szCs w:val="21"/>
               </w:rPr>
-              <w:t>, Python, JavaScript</w:t>
-            </w:r>
-            <w:r>
-              <w:rPr>
-                <w:rFonts w:ascii="Times New Roman" w:hAnsi="Times New Roman" w:cs="Times New Roman"/>
-                <w:sz w:val="21"/>
-                <w:szCs w:val="21"/>
-              </w:rPr>
-              <w:t>, 3D Printing</w:t>
+              <w:t>, Python</w:t>
+            </w:r>
+            <w:r>
+              <w:rPr>
+                <w:rFonts w:ascii="Times New Roman" w:hAnsi="Times New Roman" w:cs="Times New Roman"/>
+                <w:sz w:val="21"/>
+                <w:szCs w:val="21"/>
+              </w:rPr>
+              <w:t xml:space="preserve">, </w:t>
+            </w:r>
+            <w:r>
+              <w:rPr>
+                <w:rFonts w:ascii="Times New Roman" w:hAnsi="Times New Roman" w:cs="Times New Roman"/>
+                <w:sz w:val="21"/>
+                <w:szCs w:val="21"/>
+              </w:rPr>
+              <w:t>3D Printing</w:t>
+            </w:r>
+            <w:r>
+              <w:rPr>
+                <w:rFonts w:ascii="Times New Roman" w:hAnsi="Times New Roman" w:cs="Times New Roman"/>
+                <w:sz w:val="21"/>
+                <w:szCs w:val="21"/>
+              </w:rPr>
+              <w:t>, Docker, CI/CD, Regex</w:t>
             </w:r>
           </w:p>
         </w:tc>
@@ -3230,7 +3040,7 @@
 </file>
 
 <file path=customXml/itemProps1.xml><?xml version="1.0" encoding="utf-8"?>
-<ds:datastoreItem xmlns:ds="http://schemas.openxmlformats.org/officeDocument/2006/customXml" ds:itemID="{3A296BC6-77B6-49B7-96F0-61A41355305A}">
+<ds:datastoreItem xmlns:ds="http://schemas.openxmlformats.org/officeDocument/2006/customXml" ds:itemID="{D477D8B0-FC98-42BA-8400-8335A4C3B4C5}">
   <ds:schemaRefs>
     <ds:schemaRef ds:uri="http://schemas.openxmlformats.org/officeDocument/2006/bibliography"/>
   </ds:schemaRefs>

</xml_diff>